<commit_message>
tp2 version final avec le rapport
</commit_message>
<xml_diff>
--- a/tp2/Rapport_TP2_LOG2810_1850477_1780896_1870143.docx
+++ b/tp2/Rapport_TP2_LOG2810_1850477_1780896_1870143.docx
@@ -1417,7 +1417,7 @@
                 <w:noProof/>
                 <w:webHidden/>
               </w:rPr>
-              <w:t>3</w:t>
+              <w:t>2</w:t>
             </w:r>
             <w:r>
               <w:rPr>
@@ -1548,7 +1548,7 @@
               <w:noProof/>
               <w:lang w:val="fr-CA"/>
             </w:rPr>
-            <w:t>6</w:t>
+            <w:t>5</w:t>
           </w:r>
         </w:p>
         <w:p>
@@ -1649,6 +1649,8 @@
               </w:rPr>
               <w:tab/>
             </w:r>
+            <w:bookmarkStart w:id="0" w:name="_GoBack"/>
+            <w:bookmarkEnd w:id="0"/>
             <w:r>
               <w:rPr>
                 <w:noProof/>
@@ -1681,7 +1683,7 @@
                 <w:noProof/>
                 <w:webHidden/>
               </w:rPr>
-              <w:t>7</w:t>
+              <w:t>6</w:t>
             </w:r>
             <w:r>
               <w:rPr>
@@ -1789,7 +1791,7 @@
                 <w:noProof/>
                 <w:webHidden/>
               </w:rPr>
-              <w:t>7</w:t>
+              <w:t>6</w:t>
             </w:r>
             <w:r>
               <w:rPr>
@@ -1804,6 +1806,7 @@
           <w:pPr>
             <w:pStyle w:val="TM1"/>
             <w:tabs>
+              <w:tab w:val="left" w:pos="440"/>
               <w:tab w:val="right" w:leader="dot" w:pos="9350"/>
             </w:tabs>
             <w:rPr>
@@ -1827,9 +1830,14 @@
                 <w:webHidden/>
               </w:rPr>
               <w:tab/>
-              <w:t>8</w:t>
             </w:r>
           </w:hyperlink>
+          <w:r>
+            <w:rPr>
+              <w:noProof/>
+            </w:rPr>
+            <w:t>7</w:t>
+          </w:r>
         </w:p>
         <w:p>
           <w:r>
@@ -1888,7 +1896,7 @@
           <w:lang w:val="fr-CA"/>
         </w:rPr>
       </w:pPr>
-      <w:bookmarkStart w:id="0" w:name="_Toc508229100"/>
+      <w:bookmarkStart w:id="1" w:name="_Toc508229100"/>
     </w:p>
     <w:p>
       <w:pPr>
@@ -1990,7 +1998,7 @@
         </w:rPr>
         <w:t>Introduction</w:t>
       </w:r>
-      <w:bookmarkEnd w:id="0"/>
+      <w:bookmarkEnd w:id="1"/>
     </w:p>
     <w:p>
       <w:pPr>
@@ -2274,8 +2282,6 @@
         </w:rPr>
         <w:t>règles et</w:t>
       </w:r>
-      <w:bookmarkStart w:id="1" w:name="_GoBack"/>
-      <w:bookmarkEnd w:id="1"/>
       <w:r>
         <w:rPr>
           <w:rFonts w:ascii="Times New Roman" w:hAnsi="Times New Roman" w:cs="Times New Roman"/>
@@ -3885,23 +3891,7 @@
           <w:sz w:val="28"/>
           <w:szCs w:val="28"/>
         </w:rPr>
-        <w:t xml:space="preserve"> :   </w:t>
-      </w:r>
-      <w:r>
-        <w:rPr>
-          <w:color w:val="000000"/>
-          <w:sz w:val="28"/>
-          <w:szCs w:val="28"/>
-        </w:rPr>
-        <w:t xml:space="preserve"> </w:t>
-      </w:r>
-      <w:r>
-        <w:rPr>
-          <w:color w:val="FF0000"/>
-          <w:sz w:val="28"/>
-          <w:szCs w:val="28"/>
-        </w:rPr>
-        <w:t>bref résumé</w:t>
+        <w:t> :  définit le principes des états de l’automate</w:t>
       </w:r>
     </w:p>
     <w:p>
@@ -3929,39 +3919,45 @@
           <w:szCs w:val="28"/>
         </w:rPr>
       </w:pPr>
-    </w:p>
-    <w:p>
-      <w:pPr>
-        <w:pStyle w:val="NormalWeb"/>
-        <w:spacing w:before="0" w:beforeAutospacing="0" w:after="220" w:afterAutospacing="0" w:line="276" w:lineRule="auto"/>
-        <w:ind w:left="1080" w:right="40"/>
-        <w:jc w:val="both"/>
-        <w:rPr>
-          <w:color w:val="000000"/>
-          <w:sz w:val="28"/>
-          <w:szCs w:val="28"/>
-        </w:rPr>
-      </w:pPr>
-    </w:p>
-    <w:p>
-      <w:pPr>
-        <w:pStyle w:val="NormalWeb"/>
-        <w:spacing w:before="0" w:beforeAutospacing="0" w:after="220" w:afterAutospacing="0" w:line="276" w:lineRule="auto"/>
-        <w:ind w:left="1080" w:right="40"/>
-        <w:jc w:val="both"/>
-        <w:rPr>
-          <w:color w:val="FF0000"/>
-          <w:sz w:val="28"/>
-          <w:szCs w:val="28"/>
-        </w:rPr>
-      </w:pPr>
-      <w:r>
-        <w:rPr>
-          <w:color w:val="FF0000"/>
-          <w:sz w:val="28"/>
-          <w:szCs w:val="28"/>
-        </w:rPr>
-        <w:t xml:space="preserve">     À faire</w:t>
+      <w:r>
+        <w:rPr>
+          <w:noProof/>
+        </w:rPr>
+        <w:drawing>
+          <wp:inline distT="0" distB="0" distL="0" distR="0" wp14:anchorId="645A4508" wp14:editId="0B71EAFE">
+            <wp:extent cx="5105400" cy="4810125"/>
+            <wp:effectExtent l="0" t="0" r="0" b="9525"/>
+            <wp:docPr id="1" name="Image 1"/>
+            <wp:cNvGraphicFramePr>
+              <a:graphicFrameLocks xmlns:a="http://schemas.openxmlformats.org/drawingml/2006/main" noChangeAspect="1"/>
+            </wp:cNvGraphicFramePr>
+            <a:graphic xmlns:a="http://schemas.openxmlformats.org/drawingml/2006/main">
+              <a:graphicData uri="http://schemas.openxmlformats.org/drawingml/2006/picture">
+                <pic:pic xmlns:pic="http://schemas.openxmlformats.org/drawingml/2006/picture">
+                  <pic:nvPicPr>
+                    <pic:cNvPr id="1" name=""/>
+                    <pic:cNvPicPr/>
+                  </pic:nvPicPr>
+                  <pic:blipFill>
+                    <a:blip r:embed="rId8"/>
+                    <a:stretch>
+                      <a:fillRect/>
+                    </a:stretch>
+                  </pic:blipFill>
+                  <pic:spPr>
+                    <a:xfrm>
+                      <a:off x="0" y="0"/>
+                      <a:ext cx="5105400" cy="4810125"/>
+                    </a:xfrm>
+                    <a:prstGeom prst="rect">
+                      <a:avLst/>
+                    </a:prstGeom>
+                  </pic:spPr>
+                </pic:pic>
+              </a:graphicData>
+            </a:graphic>
+          </wp:inline>
+        </w:drawing>
       </w:r>
     </w:p>
     <w:p>
@@ -4181,6 +4177,7 @@
           <w:sz w:val="28"/>
           <w:szCs w:val="28"/>
         </w:rPr>
+        <w:lastRenderedPageBreak/>
         <w:tab/>
       </w:r>
       <w:r>
@@ -4258,7 +4255,23 @@
           <w:sz w:val="28"/>
           <w:szCs w:val="28"/>
         </w:rPr>
-        <w:t xml:space="preserve">initialise  un tableau qui contiendra les variants </w:t>
+        <w:t>initialise  un tableau qui contiendra les variant</w:t>
+      </w:r>
+      <w:r>
+        <w:rPr>
+          <w:color w:val="0D0D0D" w:themeColor="text1" w:themeTint="F2"/>
+          <w:sz w:val="28"/>
+          <w:szCs w:val="28"/>
+        </w:rPr>
+        <w:t>e</w:t>
+      </w:r>
+      <w:r>
+        <w:rPr>
+          <w:color w:val="0D0D0D" w:themeColor="text1" w:themeTint="F2"/>
+          <w:sz w:val="28"/>
+          <w:szCs w:val="28"/>
+        </w:rPr>
+        <w:t xml:space="preserve">s </w:t>
       </w:r>
       <w:r>
         <w:rPr>
@@ -4845,7 +4858,6 @@
           <w:sz w:val="28"/>
           <w:szCs w:val="28"/>
         </w:rPr>
-        <w:lastRenderedPageBreak/>
         <w:tab/>
         <w:t>-</w:t>
       </w:r>
@@ -5693,7 +5705,6 @@
           <w:color w:val="000000"/>
           <w:lang w:val="fr-CA"/>
         </w:rPr>
-        <w:lastRenderedPageBreak/>
         <w:t xml:space="preserve"> </w:t>
       </w:r>
     </w:p>
@@ -6082,8 +6093,8 @@
       </w:pPr>
     </w:p>
     <w:sectPr>
-      <w:footerReference w:type="default" r:id="rId8"/>
-      <w:footerReference w:type="first" r:id="rId9"/>
+      <w:footerReference w:type="default" r:id="rId9"/>
+      <w:footerReference w:type="first" r:id="rId10"/>
       <w:pgSz w:w="12240" w:h="15840"/>
       <w:pgMar w:top="1440" w:right="1440" w:bottom="1440" w:left="1440" w:header="0" w:footer="720" w:gutter="0"/>
       <w:pgNumType w:start="1"/>
@@ -6130,6 +6141,7 @@
         <w:docPartUnique/>
       </w:docPartObj>
     </w:sdtPr>
+    <w:sdtEndPr/>
     <w:sdtContent>
       <w:p>
         <w:pPr>
@@ -8157,7 +8169,6 @@
     <w:lsdException w:name="HTML Sample" w:semiHidden="1" w:unhideWhenUsed="1"/>
     <w:lsdException w:name="HTML Typewriter" w:semiHidden="1" w:unhideWhenUsed="1"/>
     <w:lsdException w:name="HTML Variable" w:semiHidden="1" w:unhideWhenUsed="1"/>
-    <w:lsdException w:name="Normal Table" w:semiHidden="1" w:unhideWhenUsed="1"/>
     <w:lsdException w:name="annotation subject" w:semiHidden="1" w:unhideWhenUsed="1"/>
     <w:lsdException w:name="No List" w:semiHidden="1" w:unhideWhenUsed="1"/>
     <w:lsdException w:name="Outline List 1" w:semiHidden="1" w:unhideWhenUsed="1"/>
@@ -8201,10 +8212,8 @@
     <w:lsdException w:name="Table Elegant" w:semiHidden="1" w:unhideWhenUsed="1"/>
     <w:lsdException w:name="Table Professional" w:semiHidden="1" w:unhideWhenUsed="1"/>
     <w:lsdException w:name="Table Subtle 1" w:semiHidden="1" w:unhideWhenUsed="1"/>
-    <w:lsdException w:name="Table Subtle 2" w:semiHidden="1" w:unhideWhenUsed="1"/>
     <w:lsdException w:name="Table Web 1" w:semiHidden="1" w:unhideWhenUsed="1"/>
     <w:lsdException w:name="Table Web 2" w:semiHidden="1" w:unhideWhenUsed="1"/>
-    <w:lsdException w:name="Table Web 3" w:semiHidden="1" w:unhideWhenUsed="1"/>
     <w:lsdException w:name="Balloon Text" w:semiHidden="1" w:unhideWhenUsed="1"/>
     <w:lsdException w:name="Table Grid" w:uiPriority="39"/>
     <w:lsdException w:name="Table Theme" w:semiHidden="1" w:unhideWhenUsed="1"/>
@@ -9592,7 +9601,7 @@
 </file>
 
 <file path=customXml/itemProps1.xml><?xml version="1.0" encoding="utf-8"?>
-<ds:datastoreItem xmlns:ds="http://schemas.openxmlformats.org/officeDocument/2006/customXml" ds:itemID="{D7B6BC0F-991A-445E-8226-994F90491933}">
+<ds:datastoreItem xmlns:ds="http://schemas.openxmlformats.org/officeDocument/2006/customXml" ds:itemID="{65F214F1-77E7-4A83-8EFC-31405917EB8A}">
   <ds:schemaRefs>
     <ds:schemaRef ds:uri="http://schemas.openxmlformats.org/officeDocument/2006/bibliography"/>
   </ds:schemaRefs>

</xml_diff>